<commit_message>
Added 4/20 meeting documentation
</commit_message>
<xml_diff>
--- a/Cool secrets/Meeting Summaries/4-15 meeting.docx
+++ b/Cool secrets/Meeting Summaries/4-15 meeting.docx
@@ -97,17 +97,23 @@
         </w:numPr>
       </w:pPr>
       <w:r>
-        <w:t xml:space="preserve">Composite </w:t>
-      </w:r>
-      <w:r>
-        <w:t>–</w:t>
-      </w:r>
-      <w:r>
-        <w:t xml:space="preserve"> </w:t>
+        <w:t>Observer?</w:t>
+      </w:r>
+    </w:p>
+    <w:p>
+      <w:pPr>
+        <w:pStyle w:val="ListParagraph"/>
+        <w:numPr>
+          <w:ilvl w:val="0"/>
+          <w:numId w:val="3"/>
+        </w:numPr>
+      </w:pPr>
+      <w:r>
+        <w:t xml:space="preserve">Flyweight – Cache for </w:t>
       </w:r>
       <w:proofErr w:type="spellStart"/>
       <w:r>
-        <w:t>EventReference</w:t>
+        <w:t>DbDAO</w:t>
       </w:r>
       <w:proofErr w:type="spellEnd"/>
     </w:p>
@@ -120,7 +126,35 @@
         </w:numPr>
       </w:pPr>
       <w:r>
-        <w:t>Observer?</w:t>
+        <w:t xml:space="preserve">Adapter – Convert </w:t>
+      </w:r>
+      <w:proofErr w:type="spellStart"/>
+      <w:r>
+        <w:t>dayofweek</w:t>
+      </w:r>
+      <w:proofErr w:type="spellEnd"/>
+      <w:r>
+        <w:t xml:space="preserve"> to </w:t>
+      </w:r>
+      <w:proofErr w:type="spellStart"/>
+      <w:r>
+        <w:t>int</w:t>
+      </w:r>
+      <w:proofErr w:type="spellEnd"/>
+      <w:r>
+        <w:t xml:space="preserve"> and back</w:t>
+      </w:r>
+    </w:p>
+    <w:p>
+      <w:pPr>
+        <w:pStyle w:val="ListParagraph"/>
+        <w:numPr>
+          <w:ilvl w:val="0"/>
+          <w:numId w:val="3"/>
+        </w:numPr>
+      </w:pPr>
+      <w:r>
+        <w:t>We could use builder pattern to simplify long constructor for activity/deadline</w:t>
       </w:r>
     </w:p>
     <w:p>
@@ -393,363 +427,357 @@
       </w:pPr>
       <w:r>
         <w:t>Edit group permissions</w:t>
-      </w:r>
-    </w:p>
-    <w:p>
-      <w:pPr>
-        <w:pStyle w:val="ListParagraph"/>
-        <w:numPr>
-          <w:ilvl w:val="2"/>
-          <w:numId w:val="2"/>
-        </w:numPr>
-      </w:pPr>
-      <w:r>
-        <w:t xml:space="preserve">Edit </w:t>
-      </w:r>
-      <w:proofErr w:type="spellStart"/>
-      <w:r>
-        <w:t>isEditable</w:t>
-      </w:r>
-      <w:proofErr w:type="spellEnd"/>
-      <w:r>
-        <w:t xml:space="preserve"> on references?</w:t>
-      </w:r>
-    </w:p>
-    <w:p>
-      <w:pPr>
-        <w:pStyle w:val="ListParagraph"/>
-        <w:numPr>
-          <w:ilvl w:val="1"/>
-          <w:numId w:val="2"/>
-        </w:numPr>
-      </w:pPr>
-      <w:r>
-        <w:t xml:space="preserve">Share individual events </w:t>
-      </w:r>
-      <w:r>
-        <w:t>to a group</w:t>
-      </w:r>
-    </w:p>
-    <w:p>
-      <w:pPr>
-        <w:pStyle w:val="ListParagraph"/>
-        <w:numPr>
-          <w:ilvl w:val="2"/>
-          <w:numId w:val="2"/>
-        </w:numPr>
-      </w:pPr>
-      <w:r>
-        <w:t>Using reference</w:t>
-      </w:r>
-    </w:p>
-    <w:p>
-      <w:pPr>
-        <w:pStyle w:val="ListParagraph"/>
-        <w:numPr>
-          <w:ilvl w:val="0"/>
-          <w:numId w:val="2"/>
-        </w:numPr>
-      </w:pPr>
-      <w:r>
-        <w:t>Group Screen</w:t>
-      </w:r>
-      <w:r>
-        <w:t xml:space="preserve"> - Eric</w:t>
-      </w:r>
-    </w:p>
-    <w:p>
-      <w:pPr>
-        <w:pStyle w:val="ListParagraph"/>
-        <w:numPr>
-          <w:ilvl w:val="1"/>
-          <w:numId w:val="2"/>
-        </w:numPr>
-      </w:pPr>
-      <w:r>
-        <w:lastRenderedPageBreak/>
-        <w:t>One tab per group opened up</w:t>
-      </w:r>
-    </w:p>
-    <w:p>
-      <w:pPr>
-        <w:pStyle w:val="ListParagraph"/>
-        <w:numPr>
-          <w:ilvl w:val="1"/>
-          <w:numId w:val="2"/>
-        </w:numPr>
-      </w:pPr>
-      <w:r>
-        <w:t>Access from profile screen</w:t>
-      </w:r>
-    </w:p>
-    <w:p>
-      <w:pPr>
-        <w:pStyle w:val="ListParagraph"/>
-        <w:numPr>
-          <w:ilvl w:val="1"/>
-          <w:numId w:val="2"/>
-        </w:numPr>
-      </w:pPr>
-      <w:r>
-        <w:t>Show schedule</w:t>
-      </w:r>
-    </w:p>
-    <w:p>
-      <w:pPr>
-        <w:pStyle w:val="ListParagraph"/>
-        <w:numPr>
-          <w:ilvl w:val="1"/>
-          <w:numId w:val="2"/>
-        </w:numPr>
-      </w:pPr>
-      <w:r>
-        <w:t>Show group members</w:t>
-      </w:r>
-    </w:p>
-    <w:p>
-      <w:pPr>
-        <w:pStyle w:val="ListParagraph"/>
-        <w:numPr>
-          <w:ilvl w:val="0"/>
-          <w:numId w:val="2"/>
-        </w:numPr>
-      </w:pPr>
-      <w:r>
-        <w:t>Profile Screen</w:t>
-      </w:r>
-      <w:r>
-        <w:t xml:space="preserve"> - Trent</w:t>
-      </w:r>
-    </w:p>
-    <w:p>
-      <w:pPr>
-        <w:pStyle w:val="ListParagraph"/>
-        <w:numPr>
-          <w:ilvl w:val="1"/>
-          <w:numId w:val="2"/>
-        </w:numPr>
-      </w:pPr>
-      <w:r>
-        <w:t>Edit information</w:t>
-      </w:r>
-    </w:p>
-    <w:p>
-      <w:pPr>
-        <w:pStyle w:val="ListParagraph"/>
-        <w:numPr>
-          <w:ilvl w:val="1"/>
-          <w:numId w:val="2"/>
-        </w:numPr>
-      </w:pPr>
-      <w:r>
-        <w:t>Groups</w:t>
-      </w:r>
-    </w:p>
-    <w:p>
-      <w:pPr>
-        <w:pStyle w:val="ListParagraph"/>
-        <w:numPr>
-          <w:ilvl w:val="1"/>
-          <w:numId w:val="2"/>
-        </w:numPr>
-      </w:pPr>
-      <w:r>
-        <w:t>Categories</w:t>
-      </w:r>
-    </w:p>
-    <w:p>
-      <w:pPr>
-        <w:pStyle w:val="ListParagraph"/>
-        <w:numPr>
-          <w:ilvl w:val="1"/>
-          <w:numId w:val="2"/>
-        </w:numPr>
-      </w:pPr>
-      <w:r>
-        <w:t>Upcoming deadlines</w:t>
-      </w:r>
-    </w:p>
-    <w:p>
-      <w:pPr>
-        <w:pStyle w:val="ListParagraph"/>
-        <w:numPr>
-          <w:ilvl w:val="0"/>
-          <w:numId w:val="2"/>
-        </w:numPr>
-      </w:pPr>
-      <w:r>
-        <w:t>View Time spent on specific task</w:t>
-      </w:r>
-      <w:r>
-        <w:t xml:space="preserve"> - Samuel</w:t>
-      </w:r>
-    </w:p>
-    <w:p>
-      <w:pPr>
-        <w:pStyle w:val="ListParagraph"/>
-        <w:numPr>
-          <w:ilvl w:val="1"/>
-          <w:numId w:val="2"/>
-        </w:numPr>
-      </w:pPr>
-      <w:proofErr w:type="spellStart"/>
-      <w:r>
-        <w:t>Int</w:t>
-      </w:r>
-      <w:proofErr w:type="spellEnd"/>
-      <w:r>
-        <w:t xml:space="preserve"> inputted by user</w:t>
-      </w:r>
-      <w:r>
-        <w:t xml:space="preserve"> when you edit an event</w:t>
-      </w:r>
-    </w:p>
-    <w:p>
-      <w:pPr>
-        <w:pStyle w:val="ListParagraph"/>
-        <w:numPr>
-          <w:ilvl w:val="1"/>
-          <w:numId w:val="2"/>
-        </w:numPr>
-      </w:pPr>
-      <w:r>
-        <w:t>GUI</w:t>
-      </w:r>
-    </w:p>
-    <w:p>
-      <w:pPr>
-        <w:pStyle w:val="ListParagraph"/>
-        <w:numPr>
-          <w:ilvl w:val="0"/>
-          <w:numId w:val="2"/>
-        </w:numPr>
-      </w:pPr>
-      <w:r>
-        <w:t xml:space="preserve">View Time </w:t>
-      </w:r>
-      <w:r>
-        <w:t>left</w:t>
-      </w:r>
-      <w:r>
-        <w:t xml:space="preserve"> on specific task</w:t>
-      </w:r>
-      <w:r>
-        <w:t xml:space="preserve"> - Josh</w:t>
-      </w:r>
-    </w:p>
-    <w:p>
-      <w:pPr>
-        <w:pStyle w:val="ListParagraph"/>
-        <w:numPr>
-          <w:ilvl w:val="1"/>
-          <w:numId w:val="2"/>
-        </w:numPr>
-      </w:pPr>
-      <w:r>
-        <w:t>Calculated from end date - today</w:t>
-      </w:r>
-    </w:p>
-    <w:p>
-      <w:pPr>
-        <w:pStyle w:val="ListParagraph"/>
-        <w:numPr>
-          <w:ilvl w:val="1"/>
-          <w:numId w:val="2"/>
-        </w:numPr>
-      </w:pPr>
-      <w:r>
-        <w:t>Right click menu or tooltip or something</w:t>
-      </w:r>
-    </w:p>
-    <w:p>
-      <w:pPr>
-        <w:pStyle w:val="ListParagraph"/>
-        <w:numPr>
-          <w:ilvl w:val="0"/>
-          <w:numId w:val="2"/>
-        </w:numPr>
-      </w:pPr>
-      <w:r>
-        <w:t>Calculate free time</w:t>
-      </w:r>
-      <w:r>
-        <w:t xml:space="preserve"> - Josh</w:t>
-      </w:r>
-    </w:p>
-    <w:p>
-      <w:pPr>
-        <w:pStyle w:val="ListParagraph"/>
-        <w:numPr>
-          <w:ilvl w:val="1"/>
-          <w:numId w:val="2"/>
-        </w:numPr>
-      </w:pPr>
-      <w:r>
-        <w:t>How much time is free within working times</w:t>
-      </w:r>
-    </w:p>
-    <w:p>
-      <w:r>
-        <w:t>User input validation</w:t>
-      </w:r>
-    </w:p>
-    <w:p>
-      <w:r>
-        <w:t>Tests</w:t>
-      </w:r>
-    </w:p>
-    <w:p>
-      <w:r>
-        <w:t>User Guide</w:t>
-      </w:r>
-    </w:p>
-    <w:p>
-      <w:r>
-        <w:t>Live demo</w:t>
-      </w:r>
-    </w:p>
-    <w:p>
-      <w:r>
-        <w:t>Static code analysis</w:t>
-      </w:r>
-    </w:p>
-    <w:p>
-      <w:proofErr w:type="spellStart"/>
-      <w:r>
-        <w:t>Git</w:t>
-      </w:r>
-      <w:proofErr w:type="spellEnd"/>
-      <w:r>
-        <w:t xml:space="preserve"> analysis (how many commits)</w:t>
-      </w:r>
-    </w:p>
-    <w:p>
-      <w:r>
-        <w:t>Time tracking</w:t>
-      </w:r>
-    </w:p>
-    <w:p>
-      <w:r>
-        <w:t>Point dist.</w:t>
-      </w:r>
-    </w:p>
-    <w:p>
-      <w:r>
-        <w:t>7 design pattern highlighted</w:t>
-      </w:r>
-    </w:p>
-    <w:p>
-      <w:r>
-        <w:t>Javadoc</w:t>
-      </w:r>
-    </w:p>
-    <w:p/>
-    <w:p>
-      <w:r>
-        <w:t>Next meeting: Sunday 4/19 at 2:00</w:t>
       </w:r>
       <w:bookmarkStart w:id="0" w:name="_GoBack"/>
       <w:bookmarkEnd w:id="0"/>
+    </w:p>
+    <w:p>
+      <w:pPr>
+        <w:pStyle w:val="ListParagraph"/>
+        <w:numPr>
+          <w:ilvl w:val="2"/>
+          <w:numId w:val="2"/>
+        </w:numPr>
+      </w:pPr>
+      <w:r>
+        <w:t xml:space="preserve">Edit </w:t>
+      </w:r>
+      <w:proofErr w:type="spellStart"/>
+      <w:r>
+        <w:t>isEditable</w:t>
+      </w:r>
+      <w:proofErr w:type="spellEnd"/>
+      <w:r>
+        <w:t xml:space="preserve"> on references?</w:t>
+      </w:r>
+    </w:p>
+    <w:p>
+      <w:pPr>
+        <w:pStyle w:val="ListParagraph"/>
+        <w:numPr>
+          <w:ilvl w:val="1"/>
+          <w:numId w:val="2"/>
+        </w:numPr>
+      </w:pPr>
+      <w:r>
+        <w:t xml:space="preserve">Share individual events </w:t>
+      </w:r>
+      <w:r>
+        <w:t>to a group</w:t>
+      </w:r>
+    </w:p>
+    <w:p>
+      <w:pPr>
+        <w:pStyle w:val="ListParagraph"/>
+        <w:numPr>
+          <w:ilvl w:val="2"/>
+          <w:numId w:val="2"/>
+        </w:numPr>
+      </w:pPr>
+      <w:r>
+        <w:lastRenderedPageBreak/>
+        <w:t>Using reference</w:t>
+      </w:r>
+    </w:p>
+    <w:p>
+      <w:pPr>
+        <w:pStyle w:val="ListParagraph"/>
+        <w:numPr>
+          <w:ilvl w:val="0"/>
+          <w:numId w:val="2"/>
+        </w:numPr>
+      </w:pPr>
+      <w:r>
+        <w:t>Group Screen</w:t>
+      </w:r>
+      <w:r>
+        <w:t xml:space="preserve"> - Eric</w:t>
+      </w:r>
+    </w:p>
+    <w:p>
+      <w:pPr>
+        <w:pStyle w:val="ListParagraph"/>
+        <w:numPr>
+          <w:ilvl w:val="1"/>
+          <w:numId w:val="2"/>
+        </w:numPr>
+      </w:pPr>
+      <w:r>
+        <w:t>One tab per group opened up</w:t>
+      </w:r>
+    </w:p>
+    <w:p>
+      <w:pPr>
+        <w:pStyle w:val="ListParagraph"/>
+        <w:numPr>
+          <w:ilvl w:val="1"/>
+          <w:numId w:val="2"/>
+        </w:numPr>
+      </w:pPr>
+      <w:r>
+        <w:t>Access from profile screen</w:t>
+      </w:r>
+    </w:p>
+    <w:p>
+      <w:pPr>
+        <w:pStyle w:val="ListParagraph"/>
+        <w:numPr>
+          <w:ilvl w:val="1"/>
+          <w:numId w:val="2"/>
+        </w:numPr>
+      </w:pPr>
+      <w:r>
+        <w:t>Show schedule</w:t>
+      </w:r>
+    </w:p>
+    <w:p>
+      <w:pPr>
+        <w:pStyle w:val="ListParagraph"/>
+        <w:numPr>
+          <w:ilvl w:val="1"/>
+          <w:numId w:val="2"/>
+        </w:numPr>
+      </w:pPr>
+      <w:r>
+        <w:t>Show group members</w:t>
+      </w:r>
+    </w:p>
+    <w:p>
+      <w:pPr>
+        <w:pStyle w:val="ListParagraph"/>
+        <w:numPr>
+          <w:ilvl w:val="0"/>
+          <w:numId w:val="2"/>
+        </w:numPr>
+      </w:pPr>
+      <w:r>
+        <w:t>Profile Screen</w:t>
+      </w:r>
+      <w:r>
+        <w:t xml:space="preserve"> - Trent</w:t>
+      </w:r>
+    </w:p>
+    <w:p>
+      <w:pPr>
+        <w:pStyle w:val="ListParagraph"/>
+        <w:numPr>
+          <w:ilvl w:val="1"/>
+          <w:numId w:val="2"/>
+        </w:numPr>
+      </w:pPr>
+      <w:r>
+        <w:t>Edit information</w:t>
+      </w:r>
+    </w:p>
+    <w:p>
+      <w:pPr>
+        <w:pStyle w:val="ListParagraph"/>
+        <w:numPr>
+          <w:ilvl w:val="1"/>
+          <w:numId w:val="2"/>
+        </w:numPr>
+      </w:pPr>
+      <w:r>
+        <w:t>Groups</w:t>
+      </w:r>
+    </w:p>
+    <w:p>
+      <w:pPr>
+        <w:pStyle w:val="ListParagraph"/>
+        <w:numPr>
+          <w:ilvl w:val="1"/>
+          <w:numId w:val="2"/>
+        </w:numPr>
+      </w:pPr>
+      <w:r>
+        <w:t>Categories</w:t>
+      </w:r>
+    </w:p>
+    <w:p>
+      <w:pPr>
+        <w:pStyle w:val="ListParagraph"/>
+        <w:numPr>
+          <w:ilvl w:val="1"/>
+          <w:numId w:val="2"/>
+        </w:numPr>
+      </w:pPr>
+      <w:r>
+        <w:t>Upcoming deadlines</w:t>
+      </w:r>
+    </w:p>
+    <w:p>
+      <w:pPr>
+        <w:pStyle w:val="ListParagraph"/>
+        <w:numPr>
+          <w:ilvl w:val="0"/>
+          <w:numId w:val="2"/>
+        </w:numPr>
+      </w:pPr>
+      <w:r>
+        <w:t>View Time spent on specific task</w:t>
+      </w:r>
+      <w:r>
+        <w:t xml:space="preserve"> - Samuel</w:t>
+      </w:r>
+    </w:p>
+    <w:p>
+      <w:pPr>
+        <w:pStyle w:val="ListParagraph"/>
+        <w:numPr>
+          <w:ilvl w:val="1"/>
+          <w:numId w:val="2"/>
+        </w:numPr>
+      </w:pPr>
+      <w:proofErr w:type="spellStart"/>
+      <w:r>
+        <w:t>Int</w:t>
+      </w:r>
+      <w:proofErr w:type="spellEnd"/>
+      <w:r>
+        <w:t xml:space="preserve"> inputted by user</w:t>
+      </w:r>
+      <w:r>
+        <w:t xml:space="preserve"> when you edit an event</w:t>
+      </w:r>
+    </w:p>
+    <w:p>
+      <w:pPr>
+        <w:pStyle w:val="ListParagraph"/>
+        <w:numPr>
+          <w:ilvl w:val="1"/>
+          <w:numId w:val="2"/>
+        </w:numPr>
+      </w:pPr>
+      <w:r>
+        <w:t>GUI</w:t>
+      </w:r>
+    </w:p>
+    <w:p>
+      <w:pPr>
+        <w:pStyle w:val="ListParagraph"/>
+        <w:numPr>
+          <w:ilvl w:val="0"/>
+          <w:numId w:val="2"/>
+        </w:numPr>
+      </w:pPr>
+      <w:r>
+        <w:t>View Time left on specific task</w:t>
+      </w:r>
+      <w:r>
+        <w:t xml:space="preserve"> - Josh</w:t>
+      </w:r>
+    </w:p>
+    <w:p>
+      <w:pPr>
+        <w:pStyle w:val="ListParagraph"/>
+        <w:numPr>
+          <w:ilvl w:val="1"/>
+          <w:numId w:val="2"/>
+        </w:numPr>
+      </w:pPr>
+      <w:r>
+        <w:t>Calculated from end date - today</w:t>
+      </w:r>
+    </w:p>
+    <w:p>
+      <w:pPr>
+        <w:pStyle w:val="ListParagraph"/>
+        <w:numPr>
+          <w:ilvl w:val="1"/>
+          <w:numId w:val="2"/>
+        </w:numPr>
+      </w:pPr>
+      <w:r>
+        <w:t>Right click menu or tooltip or something</w:t>
+      </w:r>
+    </w:p>
+    <w:p>
+      <w:pPr>
+        <w:pStyle w:val="ListParagraph"/>
+        <w:numPr>
+          <w:ilvl w:val="0"/>
+          <w:numId w:val="2"/>
+        </w:numPr>
+      </w:pPr>
+      <w:r>
+        <w:t>Calculate free time</w:t>
+      </w:r>
+      <w:r>
+        <w:t xml:space="preserve"> - Josh</w:t>
+      </w:r>
+    </w:p>
+    <w:p>
+      <w:pPr>
+        <w:pStyle w:val="ListParagraph"/>
+        <w:numPr>
+          <w:ilvl w:val="1"/>
+          <w:numId w:val="2"/>
+        </w:numPr>
+      </w:pPr>
+      <w:r>
+        <w:t>How much time is free within working times</w:t>
+      </w:r>
+    </w:p>
+    <w:p>
+      <w:r>
+        <w:t>User input validation</w:t>
+      </w:r>
+    </w:p>
+    <w:p>
+      <w:r>
+        <w:t>Tests</w:t>
+      </w:r>
+    </w:p>
+    <w:p>
+      <w:r>
+        <w:t>User Guide</w:t>
+      </w:r>
+    </w:p>
+    <w:p>
+      <w:r>
+        <w:t>Live demo</w:t>
+      </w:r>
+    </w:p>
+    <w:p>
+      <w:r>
+        <w:t>Static code analysis</w:t>
+      </w:r>
+    </w:p>
+    <w:p>
+      <w:proofErr w:type="spellStart"/>
+      <w:r>
+        <w:t>Git</w:t>
+      </w:r>
+      <w:proofErr w:type="spellEnd"/>
+      <w:r>
+        <w:t xml:space="preserve"> analysis (how many commits)</w:t>
+      </w:r>
+    </w:p>
+    <w:p>
+      <w:r>
+        <w:t>Time tracking</w:t>
+      </w:r>
+    </w:p>
+    <w:p>
+      <w:r>
+        <w:t>Point dist.</w:t>
+      </w:r>
+    </w:p>
+    <w:p>
+      <w:r>
+        <w:t>7 design pattern highlighted</w:t>
+      </w:r>
+    </w:p>
+    <w:p>
+      <w:r>
+        <w:t>Javadoc</w:t>
+      </w:r>
+    </w:p>
+    <w:p/>
+    <w:p>
+      <w:r>
+        <w:t>Next meeting: Sunday 4/19 at 2:00</w:t>
+      </w:r>
     </w:p>
     <w:sectPr>
       <w:headerReference w:type="default" r:id="rId8"/>

</xml_diff>